<commit_message>
Entrega primer parcial periodo 1 PRC4
</commit_message>
<xml_diff>
--- a/Parcial primer periódo.docx
+++ b/Parcial primer periódo.docx
@@ -603,30 +603,14 @@
         <w:rPr>
           <w:lang w:val="es-ES"/>
         </w:rPr>
-        <w:t xml:space="preserve">Uso de método </w:t>
-      </w:r>
-      <w:proofErr w:type="spellStart"/>
-      <w:r>
-        <w:rPr>
-          <w:lang w:val="es-ES"/>
-        </w:rPr>
-        <w:t>If</w:t>
-      </w:r>
-      <w:proofErr w:type="spellEnd"/>
-      <w:r>
-        <w:rPr>
-          <w:lang w:val="es-ES"/>
-        </w:rPr>
-        <w:t xml:space="preserve"> para identificar cuáles son soluciones reales y </w:t>
-      </w:r>
-      <w:proofErr w:type="spellStart"/>
-      <w:r>
-        <w:rPr>
-          <w:lang w:val="es-ES"/>
-        </w:rPr>
-        <w:t>cuales</w:t>
-      </w:r>
-      <w:proofErr w:type="spellEnd"/>
+        <w:t xml:space="preserve">Uso de método If para identificar cuáles son soluciones reales y </w:t>
+      </w:r>
+      <w:r>
+        <w:rPr>
+          <w:lang w:val="es-ES"/>
+        </w:rPr>
+        <w:t>cuáles</w:t>
+      </w:r>
       <w:r>
         <w:rPr>
           <w:lang w:val="es-ES"/>
@@ -1592,14 +1576,12 @@
           <w:lang w:val="es-ES"/>
         </w:rPr>
       </w:pPr>
-      <w:proofErr w:type="spellStart"/>
-      <w:r>
-        <w:rPr>
-          <w:lang w:val="es-ES"/>
-        </w:rPr>
-        <w:t>Calculo</w:t>
-      </w:r>
-      <w:proofErr w:type="spellEnd"/>
+      <w:r>
+        <w:rPr>
+          <w:lang w:val="es-ES"/>
+        </w:rPr>
+        <w:t>Cálculo</w:t>
+      </w:r>
       <w:r>
         <w:rPr>
           <w:lang w:val="es-ES"/>
@@ -1654,28 +1636,24 @@
         </w:rPr>
         <w:t xml:space="preserve">Se hace una condición IF si el trabajador realiza </w:t>
       </w:r>
-      <w:proofErr w:type="spellStart"/>
-      <w:r>
-        <w:rPr>
-          <w:lang w:val="es-ES"/>
-        </w:rPr>
-        <w:t>mas</w:t>
-      </w:r>
-      <w:proofErr w:type="spellEnd"/>
+      <w:r>
+        <w:rPr>
+          <w:lang w:val="es-ES"/>
+        </w:rPr>
+        <w:t>más</w:t>
+      </w:r>
       <w:r>
         <w:rPr>
           <w:lang w:val="es-ES"/>
         </w:rPr>
         <w:t xml:space="preserve"> de 160 horas estas serán pagadas a 9.75 y si trabaja </w:t>
       </w:r>
-      <w:proofErr w:type="spellStart"/>
-      <w:r>
-        <w:rPr>
-          <w:lang w:val="es-ES"/>
-        </w:rPr>
-        <w:t>mas</w:t>
-      </w:r>
-      <w:proofErr w:type="spellEnd"/>
+      <w:r>
+        <w:rPr>
+          <w:lang w:val="es-ES"/>
+        </w:rPr>
+        <w:t>más</w:t>
+      </w:r>
       <w:r>
         <w:rPr>
           <w:lang w:val="es-ES"/>
@@ -1795,30 +1773,43 @@
         <w:rPr>
           <w:lang w:val="es-ES"/>
         </w:rPr>
-        <w:t xml:space="preserve">El programa va solicitar primero ingresar 5 datos del personal en este caso debe registrarse nombre, apellido, cargo del empleado y las horas que trabajo y así sucesivamente con todos los demás empleados </w:t>
-      </w:r>
-    </w:p>
-    <w:p>
-      <w:pPr>
-        <w:tabs>
-          <w:tab w:val="left" w:pos="1964"/>
-        </w:tabs>
-        <w:rPr>
-          <w:lang w:val="es-ES"/>
-        </w:rPr>
-      </w:pPr>
-    </w:p>
-    <w:p>
-      <w:pPr>
-        <w:tabs>
-          <w:tab w:val="left" w:pos="1964"/>
-        </w:tabs>
-        <w:rPr>
-          <w:lang w:val="es-ES"/>
-        </w:rPr>
-      </w:pPr>
-      <w:r>
-        <w:rPr>
+        <w:t xml:space="preserve">El programa </w:t>
+      </w:r>
+      <w:r>
+        <w:rPr>
+          <w:lang w:val="es-ES"/>
+        </w:rPr>
+        <w:t>va a</w:t>
+      </w:r>
+      <w:r>
+        <w:rPr>
+          <w:lang w:val="es-ES"/>
+        </w:rPr>
+        <w:t xml:space="preserve"> solicitar primero ingresar 5 datos del personal en este caso debe registrarse nombre, apellido, cargo del empleado y las horas que trabajo y así sucesivamente con todos los demás empleados </w:t>
+      </w:r>
+    </w:p>
+    <w:p>
+      <w:pPr>
+        <w:tabs>
+          <w:tab w:val="left" w:pos="1964"/>
+        </w:tabs>
+        <w:rPr>
+          <w:lang w:val="es-ES"/>
+        </w:rPr>
+      </w:pPr>
+    </w:p>
+    <w:p>
+      <w:pPr>
+        <w:tabs>
+          <w:tab w:val="left" w:pos="1964"/>
+        </w:tabs>
+        <w:rPr>
+          <w:lang w:val="es-ES"/>
+        </w:rPr>
+      </w:pPr>
+      <w:r>
+        <w:rPr>
+          <w:noProof/>
           <w:lang w:val="es-ES"/>
         </w:rPr>
         <w:drawing>
@@ -2040,30 +2031,43 @@
         <w:rPr>
           <w:lang w:val="es-ES"/>
         </w:rPr>
-        <w:t>Si uno de los empleados se digita con horas igual a 0 el programa no va permitir seguir con el proceso de ingresar empleado hasta que las horas del empleado sean superiores a 0</w:t>
-      </w:r>
-    </w:p>
-    <w:p>
-      <w:pPr>
-        <w:tabs>
-          <w:tab w:val="left" w:pos="1964"/>
-        </w:tabs>
-        <w:rPr>
-          <w:lang w:val="es-ES"/>
-        </w:rPr>
-      </w:pPr>
-    </w:p>
-    <w:p>
-      <w:pPr>
-        <w:tabs>
-          <w:tab w:val="left" w:pos="1964"/>
-        </w:tabs>
-        <w:rPr>
-          <w:lang w:val="es-ES"/>
-        </w:rPr>
-      </w:pPr>
-      <w:r>
-        <w:rPr>
+        <w:t xml:space="preserve">Si uno de los empleados se digita con horas igual a 0 el programa no </w:t>
+      </w:r>
+      <w:r>
+        <w:rPr>
+          <w:lang w:val="es-ES"/>
+        </w:rPr>
+        <w:t>va a</w:t>
+      </w:r>
+      <w:r>
+        <w:rPr>
+          <w:lang w:val="es-ES"/>
+        </w:rPr>
+        <w:t xml:space="preserve"> permitir seguir con el proceso de ingresar empleado hasta que las horas del empleado sean superiores a 0</w:t>
+      </w:r>
+    </w:p>
+    <w:p>
+      <w:pPr>
+        <w:tabs>
+          <w:tab w:val="left" w:pos="1964"/>
+        </w:tabs>
+        <w:rPr>
+          <w:lang w:val="es-ES"/>
+        </w:rPr>
+      </w:pPr>
+    </w:p>
+    <w:p>
+      <w:pPr>
+        <w:tabs>
+          <w:tab w:val="left" w:pos="1964"/>
+        </w:tabs>
+        <w:rPr>
+          <w:lang w:val="es-ES"/>
+        </w:rPr>
+      </w:pPr>
+      <w:r>
+        <w:rPr>
+          <w:noProof/>
           <w:lang w:val="es-ES"/>
         </w:rPr>
         <w:drawing>
@@ -2296,7 +2300,37 @@
           <w:lang w:val="es-ES"/>
         </w:rPr>
         <w:lastRenderedPageBreak/>
-        <w:t>Luego de haber ingresado los 5 registros de los empleados el programa mostrara automáticamente los sueldos de cada empleado dependiendo si ha trabajado 160 horas y el resto de las horas se pagaran a más cantidad así como la muestra de los empleados que han generado mas de 300 dólares y el empleado que ha generado mas que los 5 y el que ha generado menos dinero de los 5 empleados</w:t>
+        <w:t xml:space="preserve">Luego de haber ingresado los 5 registros de los empleados el programa mostrara automáticamente los sueldos de cada empleado dependiendo si ha trabajado 160 horas y el resto de las horas se </w:t>
+      </w:r>
+      <w:r>
+        <w:rPr>
+          <w:lang w:val="es-ES"/>
+        </w:rPr>
+        <w:t>pagarán</w:t>
+      </w:r>
+      <w:r>
+        <w:rPr>
+          <w:lang w:val="es-ES"/>
+        </w:rPr>
+        <w:t xml:space="preserve"> a más </w:t>
+      </w:r>
+      <w:r>
+        <w:rPr>
+          <w:lang w:val="es-ES"/>
+        </w:rPr>
+        <w:t>cantidad,</w:t>
+      </w:r>
+      <w:r>
+        <w:rPr>
+          <w:lang w:val="es-ES"/>
+        </w:rPr>
+        <w:t xml:space="preserve"> así como la muestra de los empleados que han generado mas de 300 dólares y el empleado que ha generado mas que los 5 y el que ha generado menos dinero de los 5 empleados</w:t>
+      </w:r>
+      <w:r>
+        <w:rPr>
+          <w:lang w:val="es-ES"/>
+        </w:rPr>
+        <w:t>.</w:t>
       </w:r>
     </w:p>
     <w:p>
@@ -2331,18 +2365,19 @@
       </w:pPr>
       <w:r>
         <w:rPr>
+          <w:noProof/>
           <w:lang w:val="es-ES"/>
         </w:rPr>
         <w:drawing>
-          <wp:anchor distT="0" distB="0" distL="114300" distR="114300" simplePos="0" relativeHeight="251666432" behindDoc="0" locked="0" layoutInCell="1" allowOverlap="1" wp14:anchorId="0BFD8176" wp14:editId="18A0AAF5">
+          <wp:anchor distT="0" distB="0" distL="114300" distR="114300" simplePos="0" relativeHeight="251666432" behindDoc="0" locked="0" layoutInCell="1" allowOverlap="1" wp14:anchorId="0BFD8176" wp14:editId="014EF60B">
             <wp:simplePos x="0" y="0"/>
             <wp:positionH relativeFrom="column">
-              <wp:posOffset>439420</wp:posOffset>
+              <wp:posOffset>443865</wp:posOffset>
             </wp:positionH>
             <wp:positionV relativeFrom="paragraph">
-              <wp:posOffset>18415</wp:posOffset>
+              <wp:posOffset>17145</wp:posOffset>
             </wp:positionV>
-            <wp:extent cx="4048125" cy="3762375"/>
+            <wp:extent cx="4048125" cy="3305175"/>
             <wp:effectExtent l="0" t="0" r="9525" b="9525"/>
             <wp:wrapSquare wrapText="bothSides"/>
             <wp:docPr id="10" name="Imagen 10" descr="Tabla&#10;&#10;Descripción generada automáticamente con confianza media"/>
@@ -2356,7 +2391,7 @@
                     <pic:cNvPr id="10" name="Imagen 10" descr="Tabla&#10;&#10;Descripción generada automáticamente con confianza media"/>
                     <pic:cNvPicPr/>
                   </pic:nvPicPr>
-                  <pic:blipFill>
+                  <pic:blipFill rotWithShape="1">
                     <a:blip r:embed="rId13">
                       <a:extLst>
                         <a:ext uri="{28A0092B-C50C-407E-A947-70E740481C1C}">
@@ -2364,22 +2399,32 @@
                         </a:ext>
                       </a:extLst>
                     </a:blip>
-                    <a:stretch>
-                      <a:fillRect/>
-                    </a:stretch>
+                    <a:srcRect b="12152"/>
+                    <a:stretch/>
                   </pic:blipFill>
-                  <pic:spPr>
+                  <pic:spPr bwMode="auto">
                     <a:xfrm>
                       <a:off x="0" y="0"/>
-                      <a:ext cx="4048125" cy="3762375"/>
+                      <a:ext cx="4048125" cy="3305175"/>
                     </a:xfrm>
                     <a:prstGeom prst="rect">
                       <a:avLst/>
                     </a:prstGeom>
+                    <a:ln>
+                      <a:noFill/>
+                    </a:ln>
+                    <a:extLst>
+                      <a:ext uri="{53640926-AAD7-44D8-BBD7-CCE9431645EC}">
+                        <a14:shadowObscured xmlns:a14="http://schemas.microsoft.com/office/drawing/2010/main"/>
+                      </a:ext>
+                    </a:extLst>
                   </pic:spPr>
                 </pic:pic>
               </a:graphicData>
             </a:graphic>
+            <wp14:sizeRelV relativeFrom="margin">
+              <wp14:pctHeight>0</wp14:pctHeight>
+            </wp14:sizeRelV>
           </wp:anchor>
         </w:drawing>
       </w:r>
@@ -2643,7 +2688,13 @@
         <w:rPr>
           <w:lang w:val="es-ES"/>
         </w:rPr>
-        <w:t>90</w:t>
+        <w:t>9</w:t>
+      </w:r>
+      <w:r>
+        <w:rPr>
+          <w:lang w:val="es-ES"/>
+        </w:rPr>
+        <w:t>5</w:t>
       </w:r>
       <w:r>
         <w:rPr>
@@ -2754,14 +2805,12 @@
         </w:rPr>
         <w:t xml:space="preserve">Haremos la utilización de arreglos para poder </w:t>
       </w:r>
-      <w:proofErr w:type="spellStart"/>
-      <w:r>
-        <w:rPr>
-          <w:lang w:val="es-ES"/>
-        </w:rPr>
-        <w:t>declara</w:t>
-      </w:r>
-      <w:proofErr w:type="spellEnd"/>
+      <w:r>
+        <w:rPr>
+          <w:lang w:val="es-ES"/>
+        </w:rPr>
+        <w:t>declarar</w:t>
+      </w:r>
       <w:r>
         <w:rPr>
           <w:lang w:val="es-ES"/>
@@ -2787,7 +2836,19 @@
         <w:rPr>
           <w:lang w:val="es-ES"/>
         </w:rPr>
-        <w:t xml:space="preserve">Se crea la clase de materia y alumno </w:t>
+        <w:t>Se crea</w:t>
+      </w:r>
+      <w:r>
+        <w:rPr>
+          <w:lang w:val="es-ES"/>
+        </w:rPr>
+        <w:t>rá</w:t>
+      </w:r>
+      <w:r>
+        <w:rPr>
+          <w:lang w:val="es-ES"/>
+        </w:rPr>
+        <w:t xml:space="preserve"> la clase de materia y alumno </w:t>
       </w:r>
     </w:p>
     <w:p>
@@ -2841,21 +2902,7 @@
         <w:rPr>
           <w:lang w:val="es-ES"/>
         </w:rPr>
-        <w:t xml:space="preserve">Se usará un </w:t>
-      </w:r>
-      <w:proofErr w:type="spellStart"/>
-      <w:r>
-        <w:rPr>
-          <w:lang w:val="es-ES"/>
-        </w:rPr>
-        <w:t>If</w:t>
-      </w:r>
-      <w:proofErr w:type="spellEnd"/>
-      <w:r>
-        <w:rPr>
-          <w:lang w:val="es-ES"/>
-        </w:rPr>
-        <w:t xml:space="preserve"> para limitar que la suma de todas las notas no sea mayor a 50</w:t>
+        <w:t>Se usará un If para limitar que la suma de todas las notas no sea mayor a 50</w:t>
       </w:r>
     </w:p>
     <w:p>
@@ -2909,21 +2956,7 @@
         <w:rPr>
           <w:lang w:val="es-ES"/>
         </w:rPr>
-        <w:t xml:space="preserve"> funciones </w:t>
-      </w:r>
-      <w:proofErr w:type="spellStart"/>
-      <w:r>
-        <w:rPr>
-          <w:lang w:val="es-ES"/>
-        </w:rPr>
-        <w:t>If</w:t>
-      </w:r>
-      <w:proofErr w:type="spellEnd"/>
-      <w:r>
-        <w:rPr>
-          <w:lang w:val="es-ES"/>
-        </w:rPr>
-        <w:t xml:space="preserve"> para saber si el alumno aprobó o </w:t>
+        <w:t xml:space="preserve"> funciones If para saber si el alumno aprobó o </w:t>
       </w:r>
       <w:r>
         <w:rPr>
@@ -2956,21 +2989,7 @@
         <w:rPr>
           <w:lang w:val="es-ES"/>
         </w:rPr>
-        <w:t xml:space="preserve">Se usará una función </w:t>
-      </w:r>
-      <w:proofErr w:type="spellStart"/>
-      <w:r>
-        <w:rPr>
-          <w:lang w:val="es-ES"/>
-        </w:rPr>
-        <w:t>If</w:t>
-      </w:r>
-      <w:proofErr w:type="spellEnd"/>
-      <w:r>
-        <w:rPr>
-          <w:lang w:val="es-ES"/>
-        </w:rPr>
-        <w:t xml:space="preserve"> para saber si el resultado del alumno es aprobado, reprobado o graduado</w:t>
+        <w:t>Se usará una función If para saber si el resultado del alumno es aprobado, reprobado o graduado</w:t>
       </w:r>
     </w:p>
     <w:p>
@@ -2991,21 +3010,7 @@
         <w:rPr>
           <w:lang w:val="es-ES"/>
         </w:rPr>
-        <w:t xml:space="preserve">Se usará el uso de </w:t>
-      </w:r>
-      <w:proofErr w:type="spellStart"/>
-      <w:r>
-        <w:rPr>
-          <w:lang w:val="es-ES"/>
-        </w:rPr>
-        <w:t>println</w:t>
-      </w:r>
-      <w:proofErr w:type="spellEnd"/>
-      <w:r>
-        <w:rPr>
-          <w:lang w:val="es-ES"/>
-        </w:rPr>
-        <w:t xml:space="preserve"> para mostrar en pantalla todos los datos.</w:t>
+        <w:t>Se usará el uso de println para mostrar en pantalla todos los datos.</w:t>
       </w:r>
     </w:p>
     <w:p>
@@ -3063,7 +3068,31 @@
         <w:rPr>
           <w:lang w:val="es-ES"/>
         </w:rPr>
-        <w:t>El programa es para registrar las notas de alumnos por lo que para comenzar a usarlo se debe registrar nombre, apellido , materia a ingresar, grado , y las 5 notas de las cuales se le sacara su resultado total.</w:t>
+        <w:t xml:space="preserve">El programa es para registrar las notas de alumnos por lo que para comenzar a usarlo se debe registrar nombre, </w:t>
+      </w:r>
+      <w:r>
+        <w:rPr>
+          <w:lang w:val="es-ES"/>
+        </w:rPr>
+        <w:t>apellido,</w:t>
+      </w:r>
+      <w:r>
+        <w:rPr>
+          <w:lang w:val="es-ES"/>
+        </w:rPr>
+        <w:t xml:space="preserve"> materia a ingresar, </w:t>
+      </w:r>
+      <w:r>
+        <w:rPr>
+          <w:lang w:val="es-ES"/>
+        </w:rPr>
+        <w:t>grado,</w:t>
+      </w:r>
+      <w:r>
+        <w:rPr>
+          <w:lang w:val="es-ES"/>
+        </w:rPr>
+        <w:t xml:space="preserve"> y las 5 notas de las cuales se le sacara su resultado total.</w:t>
       </w:r>
     </w:p>
     <w:p>
@@ -3100,18 +3129,18 @@
           <w:lang w:val="es-ES"/>
         </w:rPr>
         <w:drawing>
-          <wp:anchor distT="0" distB="0" distL="114300" distR="114300" simplePos="0" relativeHeight="251667456" behindDoc="0" locked="0" layoutInCell="1" allowOverlap="1" wp14:anchorId="3EE7EECC" wp14:editId="3465EDEB">
+          <wp:anchor distT="0" distB="0" distL="114300" distR="114300" simplePos="0" relativeHeight="251670528" behindDoc="0" locked="0" layoutInCell="1" allowOverlap="1" wp14:anchorId="665C3017" wp14:editId="3F593E06">
             <wp:simplePos x="0" y="0"/>
             <wp:positionH relativeFrom="column">
-              <wp:posOffset>355855</wp:posOffset>
+              <wp:posOffset>739140</wp:posOffset>
             </wp:positionH>
             <wp:positionV relativeFrom="paragraph">
-              <wp:posOffset>14638</wp:posOffset>
+              <wp:posOffset>31750</wp:posOffset>
             </wp:positionV>
-            <wp:extent cx="2953162" cy="4048690"/>
-            <wp:effectExtent l="0" t="0" r="0" b="9525"/>
+            <wp:extent cx="2562583" cy="5468113"/>
+            <wp:effectExtent l="0" t="0" r="9525" b="0"/>
             <wp:wrapSquare wrapText="bothSides"/>
-            <wp:docPr id="11" name="Imagen 11" descr="Texto, Tabla&#10;&#10;Descripción generada automáticamente con confianza media"/>
+            <wp:docPr id="14" name="Imagen 14" descr="Texto, Carta&#10;&#10;Descripción generada automáticamente"/>
             <wp:cNvGraphicFramePr>
               <a:graphicFrameLocks xmlns:a="http://schemas.openxmlformats.org/drawingml/2006/main" noChangeAspect="1"/>
             </wp:cNvGraphicFramePr>
@@ -3119,7 +3148,7 @@
               <a:graphicData uri="http://schemas.openxmlformats.org/drawingml/2006/picture">
                 <pic:pic xmlns:pic="http://schemas.openxmlformats.org/drawingml/2006/picture">
                   <pic:nvPicPr>
-                    <pic:cNvPr id="11" name="Imagen 11" descr="Texto, Tabla&#10;&#10;Descripción generada automáticamente con confianza media"/>
+                    <pic:cNvPr id="14" name="Imagen 14" descr="Texto, Carta&#10;&#10;Descripción generada automáticamente"/>
                     <pic:cNvPicPr/>
                   </pic:nvPicPr>
                   <pic:blipFill>
@@ -3137,7 +3166,7 @@
                   <pic:spPr>
                     <a:xfrm>
                       <a:off x="0" y="0"/>
-                      <a:ext cx="2953162" cy="4048690"/>
+                      <a:ext cx="2562583" cy="5468113"/>
                     </a:xfrm>
                     <a:prstGeom prst="rect">
                       <a:avLst/>
@@ -3519,8 +3548,40 @@
           <w:lang w:val="es-ES"/>
         </w:rPr>
         <w:lastRenderedPageBreak/>
-        <w:t>Cabe destacar que si las notas son menores que 0 el programa no va permitir que se siga con el proceso hasta que se ingresen los datos correctos y se entrara en un bucle en cuanto se ingresen notas mayores o iguales que 0</w:t>
-      </w:r>
+        <w:t xml:space="preserve">Cabe destacar que si las notas son menores que 0 el programa no </w:t>
+      </w:r>
+      <w:r>
+        <w:rPr>
+          <w:lang w:val="es-ES"/>
+        </w:rPr>
+        <w:t>va a</w:t>
+      </w:r>
+      <w:r>
+        <w:rPr>
+          <w:lang w:val="es-ES"/>
+        </w:rPr>
+        <w:t xml:space="preserve"> permitir que se siga con el proceso hasta que se ingresen los datos correctos y se entrara en un bucle en cuanto se ingresen notas mayores o iguales que 0</w:t>
+      </w:r>
+    </w:p>
+    <w:p>
+      <w:pPr>
+        <w:tabs>
+          <w:tab w:val="left" w:pos="1964"/>
+        </w:tabs>
+        <w:rPr>
+          <w:lang w:val="es-ES"/>
+        </w:rPr>
+      </w:pPr>
+    </w:p>
+    <w:p>
+      <w:pPr>
+        <w:tabs>
+          <w:tab w:val="left" w:pos="1964"/>
+        </w:tabs>
+        <w:rPr>
+          <w:lang w:val="es-ES"/>
+        </w:rPr>
+      </w:pPr>
     </w:p>
     <w:p>
       <w:pPr>
@@ -3536,18 +3597,18 @@
           <w:lang w:val="es-ES"/>
         </w:rPr>
         <w:drawing>
-          <wp:anchor distT="0" distB="0" distL="114300" distR="114300" simplePos="0" relativeHeight="251668480" behindDoc="0" locked="0" layoutInCell="1" allowOverlap="1" wp14:anchorId="05C17495" wp14:editId="22435D60">
+          <wp:anchor distT="0" distB="0" distL="114300" distR="114300" simplePos="0" relativeHeight="251673600" behindDoc="0" locked="0" layoutInCell="1" allowOverlap="1" wp14:anchorId="62DB8DAF" wp14:editId="1A5AAB3C">
             <wp:simplePos x="0" y="0"/>
             <wp:positionH relativeFrom="column">
-              <wp:posOffset>676275</wp:posOffset>
+              <wp:posOffset>1329690</wp:posOffset>
             </wp:positionH>
             <wp:positionV relativeFrom="paragraph">
-              <wp:posOffset>176530</wp:posOffset>
+              <wp:posOffset>46355</wp:posOffset>
             </wp:positionV>
-            <wp:extent cx="3858895" cy="4306570"/>
-            <wp:effectExtent l="0" t="0" r="8255" b="0"/>
+            <wp:extent cx="2772162" cy="4229690"/>
+            <wp:effectExtent l="0" t="0" r="9525" b="0"/>
             <wp:wrapSquare wrapText="bothSides"/>
-            <wp:docPr id="12" name="Imagen 12" descr="Imagen que contiene Tabla&#10;&#10;Descripción generada automáticamente"/>
+            <wp:docPr id="17" name="Imagen 17" descr="Interfaz de usuario gráfica&#10;&#10;Descripción generada automáticamente con confianza media"/>
             <wp:cNvGraphicFramePr>
               <a:graphicFrameLocks xmlns:a="http://schemas.openxmlformats.org/drawingml/2006/main" noChangeAspect="1"/>
             </wp:cNvGraphicFramePr>
@@ -3555,7 +3616,7 @@
               <a:graphicData uri="http://schemas.openxmlformats.org/drawingml/2006/picture">
                 <pic:pic xmlns:pic="http://schemas.openxmlformats.org/drawingml/2006/picture">
                   <pic:nvPicPr>
-                    <pic:cNvPr id="12" name="Imagen 12" descr="Imagen que contiene Tabla&#10;&#10;Descripción generada automáticamente"/>
+                    <pic:cNvPr id="17" name="Imagen 17" descr="Interfaz de usuario gráfica&#10;&#10;Descripción generada automáticamente con confianza media"/>
                     <pic:cNvPicPr/>
                   </pic:nvPicPr>
                   <pic:blipFill>
@@ -3573,7 +3634,7 @@
                   <pic:spPr>
                     <a:xfrm>
                       <a:off x="0" y="0"/>
-                      <a:ext cx="3858895" cy="4306570"/>
+                      <a:ext cx="2772162" cy="4229690"/>
                     </a:xfrm>
                     <a:prstGeom prst="rect">
                       <a:avLst/>
@@ -3582,35 +3643,9 @@
                 </pic:pic>
               </a:graphicData>
             </a:graphic>
-            <wp14:sizeRelH relativeFrom="margin">
-              <wp14:pctWidth>0</wp14:pctWidth>
-            </wp14:sizeRelH>
-            <wp14:sizeRelV relativeFrom="margin">
-              <wp14:pctHeight>0</wp14:pctHeight>
-            </wp14:sizeRelV>
           </wp:anchor>
         </w:drawing>
       </w:r>
-    </w:p>
-    <w:p>
-      <w:pPr>
-        <w:tabs>
-          <w:tab w:val="left" w:pos="1964"/>
-        </w:tabs>
-        <w:rPr>
-          <w:lang w:val="es-ES"/>
-        </w:rPr>
-      </w:pPr>
-    </w:p>
-    <w:p>
-      <w:pPr>
-        <w:tabs>
-          <w:tab w:val="left" w:pos="1964"/>
-        </w:tabs>
-        <w:rPr>
-          <w:lang w:val="es-ES"/>
-        </w:rPr>
-      </w:pPr>
     </w:p>
     <w:p>
       <w:pPr>
@@ -4015,26 +4050,43 @@
         </w:rPr>
         <w:t xml:space="preserve"> </w:t>
       </w:r>
-      <w:proofErr w:type="spellStart"/>
-      <w:r>
-        <w:rPr>
-          <w:lang w:val="es-ES"/>
-        </w:rPr>
-        <w:t>que</w:t>
-      </w:r>
-      <w:proofErr w:type="spellEnd"/>
-      <w:r>
-        <w:rPr>
-          <w:lang w:val="es-ES"/>
-        </w:rPr>
-        <w:t xml:space="preserve"> grado pasara el alumno , y si esta en decimo grado y se pasa aprueba la materia el mensaje que mostrara es que se ha graduado el alumno y no mostrara el grado a cursar porque ya termino; así mismo cuando reprueba la materia el alumno o también cuando tiene las posibilidades de hacer examen de reposición para ver si pasa o no pasa de grado </w:t>
-      </w:r>
-    </w:p>
-    <w:p>
-      <w:pPr>
-        <w:tabs>
-          <w:tab w:val="left" w:pos="1964"/>
-        </w:tabs>
+      <w:r>
+        <w:rPr>
+          <w:lang w:val="es-ES"/>
+        </w:rPr>
+        <w:t>qué</w:t>
+      </w:r>
+      <w:r>
+        <w:rPr>
+          <w:lang w:val="es-ES"/>
+        </w:rPr>
+        <w:t xml:space="preserve"> grado pasara el alumno, y si </w:t>
+      </w:r>
+      <w:r>
+        <w:rPr>
+          <w:lang w:val="es-ES"/>
+        </w:rPr>
+        <w:t>está</w:t>
+      </w:r>
+      <w:r>
+        <w:rPr>
+          <w:lang w:val="es-ES"/>
+        </w:rPr>
+        <w:t xml:space="preserve"> en decimo grado y se pasa aprueba la materia el mensaje que mostrara es que se ha graduado el alumno y no mostrara el grado a cursar porque ya termino; así mismo cuando reprueba la materia el alumno o también cuando tiene las posibilidades de hacer examen de reposición para ver si pasa o no pasa de grado </w:t>
+      </w:r>
+    </w:p>
+    <w:p>
+      <w:pPr>
+        <w:tabs>
+          <w:tab w:val="left" w:pos="1964"/>
+        </w:tabs>
+        <w:rPr>
+          <w:lang w:val="es-ES"/>
+        </w:rPr>
+      </w:pPr>
+    </w:p>
+    <w:p>
+      <w:pPr>
         <w:rPr>
           <w:lang w:val="es-ES"/>
         </w:rPr>
@@ -4044,18 +4096,18 @@
           <w:lang w:val="es-ES"/>
         </w:rPr>
         <w:drawing>
-          <wp:anchor distT="0" distB="0" distL="114300" distR="114300" simplePos="0" relativeHeight="251669504" behindDoc="1" locked="0" layoutInCell="1" allowOverlap="1" wp14:anchorId="10C9AD0B" wp14:editId="09DD2EC8">
+          <wp:anchor distT="0" distB="0" distL="114300" distR="114300" simplePos="0" relativeHeight="251672576" behindDoc="0" locked="0" layoutInCell="1" allowOverlap="1" wp14:anchorId="756FA825" wp14:editId="7CEE7737">
             <wp:simplePos x="0" y="0"/>
             <wp:positionH relativeFrom="column">
-              <wp:posOffset>106861</wp:posOffset>
+              <wp:posOffset>529590</wp:posOffset>
             </wp:positionH>
             <wp:positionV relativeFrom="paragraph">
-              <wp:posOffset>2540</wp:posOffset>
+              <wp:posOffset>160020</wp:posOffset>
             </wp:positionV>
-            <wp:extent cx="4076700" cy="3476625"/>
+            <wp:extent cx="3562350" cy="3362325"/>
             <wp:effectExtent l="0" t="0" r="0" b="9525"/>
             <wp:wrapSquare wrapText="bothSides"/>
-            <wp:docPr id="13" name="Imagen 13" descr="Tabla&#10;&#10;Descripción generada automáticamente"/>
+            <wp:docPr id="16" name="Imagen 16" descr="Tabla&#10;&#10;Descripción generada automáticamente"/>
             <wp:cNvGraphicFramePr>
               <a:graphicFrameLocks xmlns:a="http://schemas.openxmlformats.org/drawingml/2006/main" noChangeAspect="1"/>
             </wp:cNvGraphicFramePr>
@@ -4063,7 +4115,7 @@
               <a:graphicData uri="http://schemas.openxmlformats.org/drawingml/2006/picture">
                 <pic:pic xmlns:pic="http://schemas.openxmlformats.org/drawingml/2006/picture">
                   <pic:nvPicPr>
-                    <pic:cNvPr id="13" name="Imagen 13" descr="Tabla&#10;&#10;Descripción generada automáticamente"/>
+                    <pic:cNvPr id="16" name="Imagen 16" descr="Tabla&#10;&#10;Descripción generada automáticamente"/>
                     <pic:cNvPicPr/>
                   </pic:nvPicPr>
                   <pic:blipFill>
@@ -4081,7 +4133,7 @@
                   <pic:spPr>
                     <a:xfrm>
                       <a:off x="0" y="0"/>
-                      <a:ext cx="4076700" cy="3476625"/>
+                      <a:ext cx="3562350" cy="3362325"/>
                     </a:xfrm>
                     <a:prstGeom prst="rect">
                       <a:avLst/>
@@ -4090,6 +4142,12 @@
                 </pic:pic>
               </a:graphicData>
             </a:graphic>
+            <wp14:sizeRelH relativeFrom="margin">
+              <wp14:pctWidth>0</wp14:pctWidth>
+            </wp14:sizeRelH>
+            <wp14:sizeRelV relativeFrom="margin">
+              <wp14:pctHeight>0</wp14:pctHeight>
+            </wp14:sizeRelV>
           </wp:anchor>
         </w:drawing>
       </w:r>
@@ -4226,13 +4284,66 @@
           <w:lang w:val="es-ES"/>
         </w:rPr>
       </w:pPr>
-    </w:p>
-    <w:p>
-      <w:pPr>
-        <w:rPr>
-          <w:lang w:val="es-ES"/>
-        </w:rPr>
-      </w:pPr>
+      <w:r>
+        <w:rPr>
+          <w:lang w:val="es-ES"/>
+        </w:rPr>
+        <w:drawing>
+          <wp:anchor distT="0" distB="0" distL="114300" distR="114300" simplePos="0" relativeHeight="251674624" behindDoc="0" locked="0" layoutInCell="1" allowOverlap="1" wp14:anchorId="3279FE8F" wp14:editId="5E6E6B29">
+            <wp:simplePos x="0" y="0"/>
+            <wp:positionH relativeFrom="margin">
+              <wp:posOffset>501015</wp:posOffset>
+            </wp:positionH>
+            <wp:positionV relativeFrom="paragraph">
+              <wp:posOffset>-10160</wp:posOffset>
+            </wp:positionV>
+            <wp:extent cx="4036695" cy="3428365"/>
+            <wp:effectExtent l="0" t="0" r="1905" b="635"/>
+            <wp:wrapSquare wrapText="bothSides"/>
+            <wp:docPr id="18" name="Imagen 18" descr="Texto&#10;&#10;Descripción generada automáticamente"/>
+            <wp:cNvGraphicFramePr>
+              <a:graphicFrameLocks xmlns:a="http://schemas.openxmlformats.org/drawingml/2006/main" noChangeAspect="1"/>
+            </wp:cNvGraphicFramePr>
+            <a:graphic xmlns:a="http://schemas.openxmlformats.org/drawingml/2006/main">
+              <a:graphicData uri="http://schemas.openxmlformats.org/drawingml/2006/picture">
+                <pic:pic xmlns:pic="http://schemas.openxmlformats.org/drawingml/2006/picture">
+                  <pic:nvPicPr>
+                    <pic:cNvPr id="18" name="Imagen 18" descr="Texto&#10;&#10;Descripción generada automáticamente"/>
+                    <pic:cNvPicPr/>
+                  </pic:nvPicPr>
+                  <pic:blipFill>
+                    <a:blip r:embed="rId18">
+                      <a:extLst>
+                        <a:ext uri="{28A0092B-C50C-407E-A947-70E740481C1C}">
+                          <a14:useLocalDpi xmlns:a14="http://schemas.microsoft.com/office/drawing/2010/main" val="0"/>
+                        </a:ext>
+                      </a:extLst>
+                    </a:blip>
+                    <a:stretch>
+                      <a:fillRect/>
+                    </a:stretch>
+                  </pic:blipFill>
+                  <pic:spPr>
+                    <a:xfrm>
+                      <a:off x="0" y="0"/>
+                      <a:ext cx="4036695" cy="3428365"/>
+                    </a:xfrm>
+                    <a:prstGeom prst="rect">
+                      <a:avLst/>
+                    </a:prstGeom>
+                  </pic:spPr>
+                </pic:pic>
+              </a:graphicData>
+            </a:graphic>
+            <wp14:sizeRelH relativeFrom="margin">
+              <wp14:pctWidth>0</wp14:pctWidth>
+            </wp14:sizeRelH>
+            <wp14:sizeRelV relativeFrom="margin">
+              <wp14:pctHeight>0</wp14:pctHeight>
+            </wp14:sizeRelV>
+          </wp:anchor>
+        </w:drawing>
+      </w:r>
     </w:p>
     <w:p>
       <w:pPr>
@@ -4253,10 +4364,171 @@
           <w:lang w:val="es-ES"/>
         </w:rPr>
       </w:pPr>
-      <w:r>
-        <w:rPr>
-          <w:lang w:val="es-ES"/>
-        </w:rPr>
+    </w:p>
+    <w:p>
+      <w:pPr>
+        <w:tabs>
+          <w:tab w:val="left" w:pos="1964"/>
+        </w:tabs>
+        <w:rPr>
+          <w:lang w:val="es-ES"/>
+        </w:rPr>
+      </w:pPr>
+    </w:p>
+    <w:p>
+      <w:pPr>
+        <w:tabs>
+          <w:tab w:val="left" w:pos="1964"/>
+        </w:tabs>
+        <w:rPr>
+          <w:lang w:val="es-ES"/>
+        </w:rPr>
+      </w:pPr>
+    </w:p>
+    <w:p>
+      <w:pPr>
+        <w:tabs>
+          <w:tab w:val="left" w:pos="1964"/>
+        </w:tabs>
+        <w:rPr>
+          <w:lang w:val="es-ES"/>
+        </w:rPr>
+      </w:pPr>
+    </w:p>
+    <w:p>
+      <w:pPr>
+        <w:tabs>
+          <w:tab w:val="left" w:pos="1964"/>
+        </w:tabs>
+        <w:rPr>
+          <w:lang w:val="es-ES"/>
+        </w:rPr>
+      </w:pPr>
+    </w:p>
+    <w:p>
+      <w:pPr>
+        <w:tabs>
+          <w:tab w:val="left" w:pos="1964"/>
+        </w:tabs>
+        <w:rPr>
+          <w:lang w:val="es-ES"/>
+        </w:rPr>
+      </w:pPr>
+    </w:p>
+    <w:p>
+      <w:pPr>
+        <w:tabs>
+          <w:tab w:val="left" w:pos="1964"/>
+        </w:tabs>
+        <w:rPr>
+          <w:lang w:val="es-ES"/>
+        </w:rPr>
+      </w:pPr>
+    </w:p>
+    <w:p>
+      <w:pPr>
+        <w:tabs>
+          <w:tab w:val="left" w:pos="1964"/>
+        </w:tabs>
+        <w:rPr>
+          <w:lang w:val="es-ES"/>
+        </w:rPr>
+      </w:pPr>
+    </w:p>
+    <w:p>
+      <w:pPr>
+        <w:tabs>
+          <w:tab w:val="left" w:pos="1964"/>
+        </w:tabs>
+        <w:rPr>
+          <w:lang w:val="es-ES"/>
+        </w:rPr>
+      </w:pPr>
+    </w:p>
+    <w:p>
+      <w:pPr>
+        <w:tabs>
+          <w:tab w:val="left" w:pos="1964"/>
+        </w:tabs>
+        <w:rPr>
+          <w:lang w:val="es-ES"/>
+        </w:rPr>
+      </w:pPr>
+    </w:p>
+    <w:p>
+      <w:pPr>
+        <w:tabs>
+          <w:tab w:val="left" w:pos="1964"/>
+        </w:tabs>
+        <w:rPr>
+          <w:lang w:val="es-ES"/>
+        </w:rPr>
+      </w:pPr>
+    </w:p>
+    <w:p>
+      <w:pPr>
+        <w:tabs>
+          <w:tab w:val="left" w:pos="1964"/>
+        </w:tabs>
+        <w:rPr>
+          <w:lang w:val="es-ES"/>
+        </w:rPr>
+      </w:pPr>
+    </w:p>
+    <w:p>
+      <w:pPr>
+        <w:tabs>
+          <w:tab w:val="left" w:pos="1964"/>
+        </w:tabs>
+        <w:rPr>
+          <w:lang w:val="es-ES"/>
+        </w:rPr>
+      </w:pPr>
+    </w:p>
+    <w:p>
+      <w:pPr>
+        <w:tabs>
+          <w:tab w:val="left" w:pos="1964"/>
+        </w:tabs>
+        <w:rPr>
+          <w:lang w:val="es-ES"/>
+        </w:rPr>
+      </w:pPr>
+    </w:p>
+    <w:p>
+      <w:pPr>
+        <w:tabs>
+          <w:tab w:val="left" w:pos="1964"/>
+        </w:tabs>
+        <w:rPr>
+          <w:lang w:val="es-ES"/>
+        </w:rPr>
+      </w:pPr>
+    </w:p>
+    <w:p>
+      <w:pPr>
+        <w:tabs>
+          <w:tab w:val="left" w:pos="1964"/>
+        </w:tabs>
+        <w:rPr>
+          <w:lang w:val="es-ES"/>
+        </w:rPr>
+      </w:pPr>
+    </w:p>
+    <w:p>
+      <w:pPr>
+        <w:tabs>
+          <w:tab w:val="left" w:pos="1964"/>
+        </w:tabs>
+        <w:rPr>
+          <w:lang w:val="es-ES"/>
+        </w:rPr>
+      </w:pPr>
+      <w:r>
+        <w:rPr>
+          <w:lang w:val="es-ES"/>
+        </w:rPr>
+        <w:lastRenderedPageBreak/>
         <w:t>Porcentaje alcanzado:</w:t>
       </w:r>
     </w:p>
@@ -4273,7 +4545,13 @@
         <w:rPr>
           <w:lang w:val="es-ES"/>
         </w:rPr>
-        <w:t>90</w:t>
+        <w:t>9</w:t>
+      </w:r>
+      <w:r>
+        <w:rPr>
+          <w:lang w:val="es-ES"/>
+        </w:rPr>
+        <w:t>5</w:t>
       </w:r>
       <w:r>
         <w:rPr>

</xml_diff>